<commit_message>
Second commit by praveen
</commit_message>
<xml_diff>
--- a/testing.docx
+++ b/testing.docx
@@ -8,9 +8,13 @@
       </w:r>
     </w:p>
     <w:p>
+      <w:r>
+        <w:t>Second------testing commit command</w:t>
+      </w:r>
       <w:bookmarkStart w:id="0" w:name="_GoBack"/>
       <w:bookmarkEnd w:id="0"/>
     </w:p>
+    <w:p/>
     <w:sectPr>
       <w:pgSz w:w="12240" w:h="15840"/>
       <w:pgMar w:top="1440" w:right="1440" w:bottom="1440" w:left="1440" w:header="720" w:footer="720" w:gutter="0"/>

</xml_diff>

<commit_message>
third commit by praveen
</commit_message>
<xml_diff>
--- a/testing.docx
+++ b/testing.docx
@@ -10,6 +10,11 @@
     <w:p>
       <w:r>
         <w:t>Second------testing commit command</w:t>
+      </w:r>
+    </w:p>
+    <w:p>
+      <w:r>
+        <w:t>Third----------creating dev branch</w:t>
       </w:r>
       <w:bookmarkStart w:id="0" w:name="_GoBack"/>
       <w:bookmarkEnd w:id="0"/>

</xml_diff>

<commit_message>
four commit by praveen
</commit_message>
<xml_diff>
--- a/testing.docx
+++ b/testing.docx
@@ -11,6 +11,13 @@
       <w:r>
         <w:t>Second------testing commit command</w:t>
       </w:r>
+    </w:p>
+    <w:p>
+      <w:r>
+        <w:t>Fourth--------check dev update</w:t>
+      </w:r>
+    </w:p>
+    <w:p>
       <w:bookmarkStart w:id="0" w:name="_GoBack"/>
       <w:bookmarkEnd w:id="0"/>
     </w:p>

</xml_diff>

<commit_message>
fourth change by praveen
</commit_message>
<xml_diff>
--- a/testing.docx
+++ b/testing.docx
@@ -14,8 +14,10 @@
     </w:p>
     <w:p>
       <w:r>
-        <w:t>Third----------creating dev branch</w:t>
+        <w:t>Fourth--------check dev update</w:t>
       </w:r>
+    </w:p>
+    <w:p>
       <w:bookmarkStart w:id="0" w:name="_GoBack"/>
       <w:bookmarkEnd w:id="0"/>
     </w:p>

</xml_diff>